<commit_message>
Comments & Flip History
I am adding flip history for guess flip mode, it will store result of
the flip, mode, coin type, etc, and if the user has guessed or not. I am
also just continuing to comment my app.
</commit_message>
<xml_diff>
--- a/Documents/Test Plan.docx
+++ b/Documents/Test Plan.docx
@@ -1706,13 +1706,25 @@
     </w:p>
     <w:p>
       <w:r>
-        <w:t xml:space="preserve">The test document serves as a comprehensive guide to evaluate the functionality, usability and performance of the Coin Flip application. </w:t>
+        <w:t xml:space="preserve">The test document serves as a comprehensive guide to evaluate the functionality, </w:t>
+      </w:r>
+      <w:r>
+        <w:t>usability,</w:t>
+      </w:r>
+      <w:r>
+        <w:t xml:space="preserve"> and performance of the Coin Flip application. </w:t>
       </w:r>
     </w:p>
     <w:p/>
     <w:p>
       <w:r>
-        <w:t xml:space="preserve">The document provides a detailed test plan, covering various aspects such as navigation, menu clarity, error handling and overall functionality. It aims to provide a structured approach to testing, ensuring that the application meets user expectations, runs smoothly and deals effectively with potential problems. </w:t>
+        <w:t xml:space="preserve">The document provides a detailed test plan, covering various aspects such as navigation, menu clarity, error handling and overall functionality. It aims to provide a structured approach to testing, ensuring that the application meets user expectations, runs </w:t>
+      </w:r>
+      <w:r>
+        <w:t>smoothly,</w:t>
+      </w:r>
+      <w:r>
+        <w:t xml:space="preserve"> and deals effectively with potential problems. </w:t>
       </w:r>
     </w:p>
     <w:p>
@@ -2053,7 +2065,15 @@
         </w:rPr>
       </w:pPr>
       <w:r>
-        <w:t>In addition, the unit tests will cover edge cases and potential error scenarios to ensure the reliability and resilience of the application under different conditions. The aim is to isolate and evaluate each unit of code to verify its correctness, performance and resilience, contributing to the overall stability and quality of the Coin Flip application.</w:t>
+        <w:t xml:space="preserve">In addition, the unit tests will cover edge cases and potential error scenarios to ensure the reliability and resilience of the application under different conditions. The aim is to isolate and evaluate each unit of code to verify its correctness, </w:t>
+      </w:r>
+      <w:proofErr w:type="gramStart"/>
+      <w:r>
+        <w:t>performance</w:t>
+      </w:r>
+      <w:proofErr w:type="gramEnd"/>
+      <w:r>
+        <w:t xml:space="preserve"> and resilience, contributing to the overall stability and quality of the Coin Flip application.</w:t>
       </w:r>
       <w:r>
         <w:br w:type="page"/>

</xml_diff>